<commit_message>
Completed lesson on unsupervised K-Means Clustering
</commit_message>
<xml_diff>
--- a/Unit3_Classification/Support_Vector_Machines.docx
+++ b/Unit3_Classification/Support_Vector_Machines.docx
@@ -6027,13 +6027,7 @@
             <w:rPr>
               <w:rFonts w:ascii="Cambria Math" w:hAnsi="Cambria Math"/>
             </w:rPr>
-            <m:t>*x*y</m:t>
-          </m:r>
-          <m:r>
-            <w:rPr>
-              <w:rFonts w:ascii="Cambria Math" w:hAnsi="Cambria Math"/>
-            </w:rPr>
-            <m:t>,</m:t>
+            <m:t>*x*y,</m:t>
           </m:r>
           <m:sSup>
             <m:sSupPr>
@@ -6155,13 +6149,7 @@
             <w:rPr>
               <w:rFonts w:ascii="Cambria Math" w:hAnsi="Cambria Math"/>
             </w:rPr>
-            <m:t>→(</m:t>
-          </m:r>
-          <m:r>
-            <w:rPr>
-              <w:rFonts w:ascii="Cambria Math" w:hAnsi="Cambria Math"/>
-            </w:rPr>
-            <m:t>2</m:t>
+            <m:t>→(2</m:t>
           </m:r>
           <m:rad>
             <m:radPr>
@@ -6187,13 +6175,7 @@
             <w:rPr>
               <w:rFonts w:ascii="Cambria Math" w:hAnsi="Cambria Math"/>
             </w:rPr>
-            <m:t>, 1, 4</m:t>
-          </m:r>
-          <m:r>
-            <w:rPr>
-              <w:rFonts w:ascii="Cambria Math" w:hAnsi="Cambria Math"/>
-            </w:rPr>
-            <m:t>)</m:t>
+            <m:t>, 1, 4)</m:t>
           </m:r>
         </m:oMath>
       </m:oMathPara>
@@ -6831,7 +6813,13 @@
         <w:pStyle w:val="Heading1"/>
       </w:pPr>
       <w:r>
-        <w:t>Radial Bias Function Kernel</w:t>
+        <w:t xml:space="preserve">Radial </w:t>
+      </w:r>
+      <w:r>
+        <w:t>Basis</w:t>
+      </w:r>
+      <w:r>
+        <w:t xml:space="preserve"> Function Kernel</w:t>
       </w:r>
     </w:p>
     <w:p>
@@ -6839,15 +6827,13 @@
         <w:pStyle w:val="NormalWeb"/>
       </w:pPr>
       <w:r>
-        <w:t xml:space="preserve">The most commonly used kernel in SVMs is a </w:t>
-      </w:r>
-      <w:proofErr w:type="spellStart"/>
-      <w:r>
-        <w:t>radial</w:t>
-      </w:r>
-      <w:proofErr w:type="spellEnd"/>
-      <w:r>
-        <w:t xml:space="preserve"> bias function (</w:t>
+        <w:t xml:space="preserve">The most commonly used kernel in SVMs is a radial </w:t>
+      </w:r>
+      <w:r>
+        <w:t>basis</w:t>
+      </w:r>
+      <w:r>
+        <w:t xml:space="preserve"> function (</w:t>
       </w:r>
       <w:proofErr w:type="spellStart"/>
       <w:r>
@@ -6918,7 +6904,12 @@
       </w:r>
       <w:proofErr w:type="spellEnd"/>
       <w:r>
-        <w:t xml:space="preserve"> kernel. If you want to be explicit, you can set </w:t>
+        <w:t xml:space="preserve"> kernel. If you wa</w:t>
+      </w:r>
+      <w:bookmarkStart w:id="0" w:name="_GoBack"/>
+      <w:bookmarkEnd w:id="0"/>
+      <w:r>
+        <w:t xml:space="preserve">nt to be explicit, you can set </w:t>
       </w:r>
       <w:r>
         <w:rPr>
@@ -8240,8 +8231,6 @@
       <w:r>
         <w:t>In this project, we will use an SVM trained using a baseball dataset to find the decision boundary of the strike zone.</w:t>
       </w:r>
-      <w:bookmarkStart w:id="0" w:name="_GoBack"/>
-      <w:bookmarkEnd w:id="0"/>
     </w:p>
     <w:p>
       <w:pPr>
@@ -9604,7 +9593,7 @@
 </file>
 
 <file path=customXml/itemProps1.xml><?xml version="1.0" encoding="utf-8"?>
-<ds:datastoreItem xmlns:ds="http://schemas.openxmlformats.org/officeDocument/2006/customXml" ds:itemID="{0989F9A9-F595-4F42-8177-D6DD2777D0EF}">
+<ds:datastoreItem xmlns:ds="http://schemas.openxmlformats.org/officeDocument/2006/customXml" ds:itemID="{A97CB314-9BC1-4634-AB3F-C89283BFBBAF}">
   <ds:schemaRefs>
     <ds:schemaRef ds:uri="http://schemas.openxmlformats.org/officeDocument/2006/bibliography"/>
   </ds:schemaRefs>

</xml_diff>